<commit_message>
word updated for lab 7
</commit_message>
<xml_diff>
--- a/Lab7/Lab7.docx
+++ b/Lab7/Lab7.docx
@@ -204,7 +204,7 @@
           <w:noProof/>
         </w:rPr>
         <w:drawing>
-          <wp:inline distT="0" distB="0" distL="0" distR="0" wp14:anchorId="7F6E8CFE" wp14:editId="1CE775E4">
+          <wp:inline distT="0" distB="0" distL="0" distR="0" wp14:anchorId="7F6E8CFE" wp14:editId="50032621">
             <wp:extent cx="2135785" cy="1039177"/>
             <wp:effectExtent l="0" t="0" r="0" b="0"/>
             <wp:docPr id="1" name="Picture 1" descr="What is a Dragon? | Are Dragons Real? | Life of a Dragon Wiki"/>
@@ -644,24 +644,42 @@
           <w:sz w:val="28"/>
           <w:lang w:val="en-IE"/>
         </w:rPr>
-        <w:t xml:space="preserve"> might be needed.</w:t>
-      </w:r>
-    </w:p>
-    <w:p>
-      <w:pPr>
-        <w:rPr>
-          <w:lang w:val="en-IE"/>
-        </w:rPr>
-      </w:pPr>
-      <w:r>
-        <w:rPr>
-          <w:lang w:val="en-IE"/>
-        </w:rPr>
+        <w:t xml:space="preserve"> </w:t>
+      </w:r>
+      <w:r>
+        <w:rPr>
+          <w:rFonts w:asciiTheme="majorHAnsi" w:hAnsiTheme="majorHAnsi" w:cstheme="majorHAnsi"/>
+          <w:sz w:val="28"/>
+          <w:lang w:val="en-IE"/>
+        </w:rPr>
+        <w:t xml:space="preserve">think </w:t>
+      </w:r>
+      <w:r>
+        <w:rPr>
+          <w:rFonts w:asciiTheme="majorHAnsi" w:hAnsiTheme="majorHAnsi" w:cstheme="majorHAnsi"/>
+          <w:sz w:val="28"/>
+          <w:lang w:val="en-IE"/>
+        </w:rPr>
+        <w:t>might be needed.</w:t>
+      </w:r>
+    </w:p>
+    <w:p>
+      <w:pPr>
+        <w:jc w:val="center"/>
+        <w:rPr>
+          <w:lang w:val="en-IE"/>
+        </w:rPr>
+      </w:pPr>
+      <w:r>
+        <w:rPr>
+          <w:lang w:val="en-IE"/>
+        </w:rPr>
+        <w:lastRenderedPageBreak/>
         <w:drawing>
-          <wp:inline distT="0" distB="0" distL="0" distR="0" wp14:anchorId="3615946F" wp14:editId="1EE35E10">
-            <wp:extent cx="6642100" cy="2227580"/>
+          <wp:inline distT="0" distB="0" distL="0" distR="0" wp14:anchorId="01429001" wp14:editId="5E24EDE8">
+            <wp:extent cx="5762800" cy="4598670"/>
             <wp:effectExtent l="0" t="0" r="0" b="0"/>
-            <wp:docPr id="1993036771" name="Picture 1" descr="A screen shot of a computer code&#10;&#10;Description automatically generated"/>
+            <wp:docPr id="1530910803" name="Picture 1" descr="A screenshot of a computer program&#10;&#10;Description automatically generated"/>
             <wp:cNvGraphicFramePr>
               <a:graphicFrameLocks xmlns:a="http://schemas.openxmlformats.org/drawingml/2006/main" noChangeAspect="1"/>
             </wp:cNvGraphicFramePr>
@@ -669,7 +687,7 @@
               <a:graphicData uri="http://schemas.openxmlformats.org/drawingml/2006/picture">
                 <pic:pic xmlns:pic="http://schemas.openxmlformats.org/drawingml/2006/picture">
                   <pic:nvPicPr>
-                    <pic:cNvPr id="1993036771" name="Picture 1" descr="A screen shot of a computer code&#10;&#10;Description automatically generated"/>
+                    <pic:cNvPr id="1530910803" name="Picture 1" descr="A screenshot of a computer program&#10;&#10;Description automatically generated"/>
                     <pic:cNvPicPr/>
                   </pic:nvPicPr>
                   <pic:blipFill>
@@ -681,7 +699,7 @@
                   <pic:spPr>
                     <a:xfrm>
                       <a:off x="0" y="0"/>
-                      <a:ext cx="6642100" cy="2227580"/>
+                      <a:ext cx="5789141" cy="4619690"/>
                     </a:xfrm>
                     <a:prstGeom prst="rect">
                       <a:avLst/>
@@ -696,6 +714,14 @@
     </w:p>
     <w:p>
       <w:pPr>
+        <w:jc w:val="center"/>
+        <w:rPr>
+          <w:lang w:val="en-IE"/>
+        </w:rPr>
+      </w:pPr>
+    </w:p>
+    <w:p>
+      <w:pPr>
         <w:rPr>
           <w:sz w:val="28"/>
           <w:szCs w:val="28"/>
@@ -731,10 +757,10 @@
         </w:rPr>
         <w:lastRenderedPageBreak/>
         <w:drawing>
-          <wp:inline distT="0" distB="0" distL="0" distR="0" wp14:anchorId="7B316196" wp14:editId="15795C64">
-            <wp:extent cx="5372100" cy="5749072"/>
+          <wp:inline distT="0" distB="0" distL="0" distR="0" wp14:anchorId="376438CA" wp14:editId="730CD6ED">
+            <wp:extent cx="6165474" cy="7023100"/>
             <wp:effectExtent l="0" t="0" r="0" b="0"/>
-            <wp:docPr id="1025787090" name="Picture 1" descr="A screenshot of a computer&#10;&#10;Description automatically generated"/>
+            <wp:docPr id="2027389696" name="Picture 1" descr="A screenshot of a computer&#10;&#10;Description automatically generated"/>
             <wp:cNvGraphicFramePr>
               <a:graphicFrameLocks xmlns:a="http://schemas.openxmlformats.org/drawingml/2006/main" noChangeAspect="1"/>
             </wp:cNvGraphicFramePr>
@@ -742,7 +768,7 @@
               <a:graphicData uri="http://schemas.openxmlformats.org/drawingml/2006/picture">
                 <pic:pic xmlns:pic="http://schemas.openxmlformats.org/drawingml/2006/picture">
                   <pic:nvPicPr>
-                    <pic:cNvPr id="1025787090" name="Picture 1" descr="A screenshot of a computer&#10;&#10;Description automatically generated"/>
+                    <pic:cNvPr id="2027389696" name="Picture 1" descr="A screenshot of a computer&#10;&#10;Description automatically generated"/>
                     <pic:cNvPicPr/>
                   </pic:nvPicPr>
                   <pic:blipFill>
@@ -754,7 +780,7 @@
                   <pic:spPr>
                     <a:xfrm>
                       <a:off x="0" y="0"/>
-                      <a:ext cx="5377120" cy="5754444"/>
+                      <a:ext cx="6168650" cy="7026718"/>
                     </a:xfrm>
                     <a:prstGeom prst="rect">
                       <a:avLst/>
@@ -769,7 +795,6 @@
     </w:p>
     <w:p>
       <w:pPr>
-        <w:jc w:val="center"/>
         <w:rPr>
           <w:lang w:val="en-IE"/>
         </w:rPr>
@@ -788,10 +813,10 @@
         </w:rPr>
         <w:lastRenderedPageBreak/>
         <w:drawing>
-          <wp:inline distT="0" distB="0" distL="0" distR="0" wp14:anchorId="30288866" wp14:editId="68CB15B1">
-            <wp:extent cx="5705475" cy="3459831"/>
+          <wp:inline distT="0" distB="0" distL="0" distR="0" wp14:anchorId="570A17FF" wp14:editId="778E0129">
+            <wp:extent cx="6184900" cy="4813106"/>
             <wp:effectExtent l="0" t="0" r="0" b="0"/>
-            <wp:docPr id="1988005980" name="Picture 1" descr="A screenshot of a computer&#10;&#10;Description automatically generated"/>
+            <wp:docPr id="288502537" name="Picture 1" descr="A screenshot of a computer&#10;&#10;Description automatically generated"/>
             <wp:cNvGraphicFramePr>
               <a:graphicFrameLocks xmlns:a="http://schemas.openxmlformats.org/drawingml/2006/main" noChangeAspect="1"/>
             </wp:cNvGraphicFramePr>
@@ -799,7 +824,7 @@
               <a:graphicData uri="http://schemas.openxmlformats.org/drawingml/2006/picture">
                 <pic:pic xmlns:pic="http://schemas.openxmlformats.org/drawingml/2006/picture">
                   <pic:nvPicPr>
-                    <pic:cNvPr id="1988005980" name="Picture 1" descr="A screenshot of a computer&#10;&#10;Description automatically generated"/>
+                    <pic:cNvPr id="288502537" name="Picture 1" descr="A screenshot of a computer&#10;&#10;Description automatically generated"/>
                     <pic:cNvPicPr/>
                   </pic:nvPicPr>
                   <pic:blipFill>
@@ -811,7 +836,7 @@
                   <pic:spPr>
                     <a:xfrm>
                       <a:off x="0" y="0"/>
-                      <a:ext cx="5713188" cy="3464508"/>
+                      <a:ext cx="6186490" cy="4814343"/>
                     </a:xfrm>
                     <a:prstGeom prst="rect">
                       <a:avLst/>
@@ -826,29 +851,27 @@
     </w:p>
     <w:p>
       <w:pPr>
-        <w:pStyle w:val="NormalWeb"/>
-        <w:spacing w:before="2"/>
-        <w:ind w:left="720"/>
         <w:jc w:val="center"/>
-        <w:outlineLvl w:val="0"/>
-        <w:rPr>
-          <w:rFonts w:asciiTheme="majorHAnsi" w:hAnsiTheme="majorHAnsi" w:cstheme="majorHAnsi"/>
-          <w:sz w:val="28"/>
-          <w:lang w:val="en-IE"/>
-        </w:rPr>
-      </w:pPr>
-      <w:r>
-        <w:rPr>
-          <w:rFonts w:asciiTheme="majorHAnsi" w:hAnsiTheme="majorHAnsi" w:cstheme="majorHAnsi"/>
-          <w:noProof/>
-          <w:sz w:val="28"/>
+        <w:rPr>
+          <w:lang w:val="en-IE"/>
+        </w:rPr>
+      </w:pPr>
+    </w:p>
+    <w:p>
+      <w:pPr>
+        <w:rPr>
+          <w:lang w:val="en-IE"/>
+        </w:rPr>
+      </w:pPr>
+      <w:r>
+        <w:rPr>
           <w:lang w:val="en-IE"/>
         </w:rPr>
         <w:drawing>
-          <wp:inline distT="0" distB="0" distL="0" distR="0" wp14:anchorId="4453CB1C" wp14:editId="7546DF84">
-            <wp:extent cx="3325228" cy="5726424"/>
+          <wp:inline distT="0" distB="0" distL="0" distR="0" wp14:anchorId="42F2A8ED" wp14:editId="6E1CB188">
+            <wp:extent cx="6867525" cy="3677343"/>
             <wp:effectExtent l="0" t="0" r="0" b="0"/>
-            <wp:docPr id="351753012" name="Picture 1" descr="A screenshot of a spreadsheet&#10;&#10;Description automatically generated"/>
+            <wp:docPr id="1118955415" name="Picture 1" descr="A screenshot of a computer&#10;&#10;Description automatically generated"/>
             <wp:cNvGraphicFramePr>
               <a:graphicFrameLocks xmlns:a="http://schemas.openxmlformats.org/drawingml/2006/main" noChangeAspect="1"/>
             </wp:cNvGraphicFramePr>
@@ -856,7 +879,7 @@
               <a:graphicData uri="http://schemas.openxmlformats.org/drawingml/2006/picture">
                 <pic:pic xmlns:pic="http://schemas.openxmlformats.org/drawingml/2006/picture">
                   <pic:nvPicPr>
-                    <pic:cNvPr id="351753012" name="Picture 1" descr="A screenshot of a spreadsheet&#10;&#10;Description automatically generated"/>
+                    <pic:cNvPr id="1118955415" name="Picture 1" descr="A screenshot of a computer&#10;&#10;Description automatically generated"/>
                     <pic:cNvPicPr/>
                   </pic:nvPicPr>
                   <pic:blipFill>
@@ -868,7 +891,7 @@
                   <pic:spPr>
                     <a:xfrm>
                       <a:off x="0" y="0"/>
-                      <a:ext cx="3361293" cy="5788532"/>
+                      <a:ext cx="6872000" cy="3679739"/>
                     </a:xfrm>
                     <a:prstGeom prst="rect">
                       <a:avLst/>
@@ -886,95 +909,40 @@
         <w:pStyle w:val="NormalWeb"/>
         <w:spacing w:before="2"/>
         <w:ind w:left="720"/>
-        <w:jc w:val="both"/>
-        <w:outlineLvl w:val="0"/>
-        <w:rPr>
-          <w:rFonts w:asciiTheme="majorHAnsi" w:hAnsiTheme="majorHAnsi" w:cstheme="majorHAnsi"/>
-          <w:sz w:val="28"/>
-          <w:lang w:val="en-IE"/>
-        </w:rPr>
-      </w:pPr>
-    </w:p>
-    <w:p>
-      <w:pPr>
-        <w:pStyle w:val="NormalWeb"/>
-        <w:numPr>
-          <w:ilvl w:val="0"/>
-          <w:numId w:val="6"/>
-        </w:numPr>
-        <w:spacing w:before="2"/>
-        <w:jc w:val="both"/>
-        <w:outlineLvl w:val="0"/>
-        <w:rPr>
-          <w:rFonts w:asciiTheme="majorHAnsi" w:hAnsiTheme="majorHAnsi" w:cstheme="majorHAnsi"/>
-          <w:sz w:val="28"/>
-          <w:lang w:val="en-IE"/>
-        </w:rPr>
-      </w:pPr>
-      <w:r>
-        <w:rPr>
-          <w:rFonts w:asciiTheme="majorHAnsi" w:hAnsiTheme="majorHAnsi" w:cstheme="majorHAnsi"/>
-          <w:sz w:val="28"/>
-          <w:lang w:val="en-IE"/>
-        </w:rPr>
-        <w:t>Successful execution of the “</w:t>
-      </w:r>
-      <w:r>
-        <w:rPr>
-          <w:rFonts w:asciiTheme="majorHAnsi" w:hAnsiTheme="majorHAnsi" w:cstheme="majorHAnsi"/>
-          <w:sz w:val="28"/>
-          <w:lang w:val="en-IE"/>
-        </w:rPr>
-        <w:t>convert_flappy_model_weights_to_csv.py</w:t>
-      </w:r>
-      <w:r>
-        <w:rPr>
-          <w:rFonts w:asciiTheme="majorHAnsi" w:hAnsiTheme="majorHAnsi" w:cstheme="majorHAnsi"/>
-          <w:sz w:val="28"/>
-          <w:lang w:val="en-IE"/>
-        </w:rPr>
-        <w:t>” script.</w:t>
-      </w:r>
+        <w:jc w:val="center"/>
+        <w:outlineLvl w:val="0"/>
+        <w:rPr>
+          <w:rFonts w:asciiTheme="majorHAnsi" w:hAnsiTheme="majorHAnsi" w:cstheme="majorHAnsi"/>
+          <w:sz w:val="28"/>
+          <w:lang w:val="en-IE"/>
+        </w:rPr>
+      </w:pPr>
     </w:p>
     <w:p>
       <w:pPr>
         <w:pStyle w:val="NormalWeb"/>
         <w:spacing w:before="2"/>
         <w:ind w:left="720"/>
-        <w:jc w:val="both"/>
-        <w:outlineLvl w:val="0"/>
-        <w:rPr>
-          <w:rFonts w:asciiTheme="majorHAnsi" w:hAnsiTheme="majorHAnsi" w:cstheme="majorHAnsi"/>
-          <w:sz w:val="28"/>
-          <w:lang w:val="en-IE"/>
-        </w:rPr>
-      </w:pPr>
-    </w:p>
-    <w:p>
-      <w:pPr>
-        <w:pStyle w:val="NormalWeb"/>
-        <w:spacing w:before="2"/>
-        <w:ind w:left="720"/>
-        <w:jc w:val="both"/>
-        <w:outlineLvl w:val="0"/>
-        <w:rPr>
-          <w:rFonts w:asciiTheme="majorHAnsi" w:hAnsiTheme="majorHAnsi" w:cstheme="majorHAnsi"/>
-          <w:sz w:val="28"/>
-          <w:lang w:val="en-IE"/>
-        </w:rPr>
-      </w:pPr>
-      <w:r>
-        <w:rPr>
-          <w:rFonts w:asciiTheme="majorHAnsi" w:hAnsiTheme="majorHAnsi" w:cstheme="majorHAnsi"/>
-          <w:noProof/>
-          <w:sz w:val="28"/>
-          <w:lang w:val="en-IE"/>
-        </w:rPr>
+        <w:jc w:val="center"/>
+        <w:outlineLvl w:val="0"/>
+        <w:rPr>
+          <w:rFonts w:asciiTheme="majorHAnsi" w:hAnsiTheme="majorHAnsi" w:cstheme="majorHAnsi"/>
+          <w:sz w:val="28"/>
+          <w:lang w:val="en-IE"/>
+        </w:rPr>
+      </w:pPr>
+      <w:r>
+        <w:rPr>
+          <w:rFonts w:asciiTheme="majorHAnsi" w:hAnsiTheme="majorHAnsi" w:cstheme="majorHAnsi"/>
+          <w:sz w:val="28"/>
+          <w:lang w:val="en-IE"/>
+        </w:rPr>
+        <w:lastRenderedPageBreak/>
         <w:drawing>
-          <wp:inline distT="0" distB="0" distL="0" distR="0" wp14:anchorId="1D6FC95B" wp14:editId="07960D20">
-            <wp:extent cx="7023830" cy="175260"/>
+          <wp:inline distT="0" distB="0" distL="0" distR="0" wp14:anchorId="2B26BE6D" wp14:editId="253C80AB">
+            <wp:extent cx="3179445" cy="5815843"/>
             <wp:effectExtent l="0" t="0" r="0" b="0"/>
-            <wp:docPr id="519387352" name="Picture 1"/>
+            <wp:docPr id="1099060653" name="Picture 1" descr="A screenshot of a spreadsheet&#10;&#10;Description automatically generated"/>
             <wp:cNvGraphicFramePr>
               <a:graphicFrameLocks xmlns:a="http://schemas.openxmlformats.org/drawingml/2006/main" noChangeAspect="1"/>
             </wp:cNvGraphicFramePr>
@@ -982,7 +950,7 @@
               <a:graphicData uri="http://schemas.openxmlformats.org/drawingml/2006/picture">
                 <pic:pic xmlns:pic="http://schemas.openxmlformats.org/drawingml/2006/picture">
                   <pic:nvPicPr>
-                    <pic:cNvPr id="519387352" name=""/>
+                    <pic:cNvPr id="1099060653" name="Picture 1" descr="A screenshot of a spreadsheet&#10;&#10;Description automatically generated"/>
                     <pic:cNvPicPr/>
                   </pic:nvPicPr>
                   <pic:blipFill>
@@ -994,7 +962,7 @@
                   <pic:spPr>
                     <a:xfrm>
                       <a:off x="0" y="0"/>
-                      <a:ext cx="7091018" cy="176936"/>
+                      <a:ext cx="3187422" cy="5830434"/>
                     </a:xfrm>
                     <a:prstGeom prst="rect">
                       <a:avLst/>
@@ -1012,153 +980,39 @@
         <w:pStyle w:val="NormalWeb"/>
         <w:spacing w:before="2"/>
         <w:ind w:left="720"/>
-        <w:outlineLvl w:val="0"/>
-        <w:rPr>
-          <w:rFonts w:asciiTheme="majorHAnsi" w:hAnsiTheme="majorHAnsi" w:cstheme="majorHAnsi"/>
-          <w:sz w:val="28"/>
-          <w:szCs w:val="28"/>
-          <w:lang w:val="en-IE"/>
-        </w:rPr>
-      </w:pPr>
-      <w:r>
-        <w:rPr>
-          <w:rFonts w:asciiTheme="majorHAnsi" w:hAnsiTheme="majorHAnsi" w:cstheme="majorHAnsi"/>
-          <w:sz w:val="28"/>
-          <w:szCs w:val="28"/>
-          <w:lang w:val="en-IE"/>
-        </w:rPr>
-        <w:t xml:space="preserve">Me running the command, I had my csv files </w:t>
-      </w:r>
-      <w:r>
-        <w:rPr>
-          <w:rFonts w:asciiTheme="majorHAnsi" w:hAnsiTheme="majorHAnsi" w:cstheme="majorHAnsi"/>
-          <w:sz w:val="28"/>
-          <w:szCs w:val="28"/>
-          <w:lang w:val="en-IE"/>
-        </w:rPr>
-        <w:t xml:space="preserve">outside of visual studio project, so I did need to make 1 small change in the script for </w:t>
-      </w:r>
-      <w:r>
-        <w:rPr>
-          <w:rFonts w:asciiTheme="majorHAnsi" w:hAnsiTheme="majorHAnsi" w:cstheme="majorHAnsi"/>
-          <w:sz w:val="28"/>
-          <w:szCs w:val="28"/>
-          <w:lang w:val="en-IE"/>
-        </w:rPr>
-        <w:t>keras_flappy-bird_network.py</w:t>
-      </w:r>
-      <w:r>
-        <w:rPr>
-          <w:rFonts w:asciiTheme="majorHAnsi" w:hAnsiTheme="majorHAnsi" w:cstheme="majorHAnsi"/>
-          <w:sz w:val="28"/>
-          <w:szCs w:val="28"/>
-          <w:lang w:val="en-IE"/>
-        </w:rPr>
-        <w:t>.</w:t>
-      </w:r>
+        <w:jc w:val="center"/>
+        <w:outlineLvl w:val="0"/>
+        <w:rPr>
+          <w:rFonts w:asciiTheme="majorHAnsi" w:hAnsiTheme="majorHAnsi" w:cstheme="majorHAnsi"/>
+          <w:sz w:val="28"/>
+          <w:lang w:val="en-IE"/>
+        </w:rPr>
+      </w:pPr>
     </w:p>
     <w:p>
       <w:pPr>
         <w:pStyle w:val="NormalWeb"/>
         <w:spacing w:before="2"/>
         <w:ind w:left="720"/>
-        <w:outlineLvl w:val="0"/>
-        <w:rPr>
-          <w:rFonts w:asciiTheme="majorHAnsi" w:hAnsiTheme="majorHAnsi" w:cstheme="majorHAnsi"/>
-          <w:sz w:val="28"/>
-          <w:szCs w:val="28"/>
-        </w:rPr>
-      </w:pPr>
-      <w:r>
-        <w:rPr>
-          <w:rFonts w:asciiTheme="majorHAnsi" w:hAnsiTheme="majorHAnsi" w:cstheme="majorHAnsi"/>
-          <w:sz w:val="28"/>
-          <w:szCs w:val="28"/>
-          <w:lang w:val="en-IE"/>
-        </w:rPr>
-        <w:t xml:space="preserve">I did this -&gt; </w:t>
-      </w:r>
-      <w:r>
-        <w:rPr>
-          <w:rFonts w:asciiTheme="majorHAnsi" w:hAnsiTheme="majorHAnsi" w:cstheme="majorHAnsi"/>
-          <w:sz w:val="28"/>
-          <w:szCs w:val="28"/>
-        </w:rPr>
-        <w:t>dataset =</w:t>
-      </w:r>
-      <w:r>
-        <w:rPr>
-          <w:rFonts w:asciiTheme="majorHAnsi" w:hAnsiTheme="majorHAnsi" w:cstheme="majorHAnsi"/>
-          <w:sz w:val="28"/>
-          <w:szCs w:val="28"/>
-        </w:rPr>
-        <w:t xml:space="preserve"> </w:t>
-      </w:r>
-      <w:proofErr w:type="spellStart"/>
-      <w:r>
-        <w:rPr>
-          <w:rFonts w:asciiTheme="majorHAnsi" w:hAnsiTheme="majorHAnsi" w:cstheme="majorHAnsi"/>
-          <w:sz w:val="28"/>
-          <w:szCs w:val="28"/>
-        </w:rPr>
-        <w:t>loadtxt</w:t>
-      </w:r>
-      <w:proofErr w:type="spellEnd"/>
-      <w:r>
-        <w:rPr>
-          <w:rFonts w:asciiTheme="majorHAnsi" w:hAnsiTheme="majorHAnsi" w:cstheme="majorHAnsi"/>
-          <w:sz w:val="28"/>
-          <w:szCs w:val="28"/>
-        </w:rPr>
-        <w:t>('</w:t>
-      </w:r>
-      <w:proofErr w:type="spellStart"/>
-      <w:r>
-        <w:rPr>
-          <w:rFonts w:asciiTheme="majorHAnsi" w:hAnsiTheme="majorHAnsi" w:cstheme="majorHAnsi"/>
-          <w:sz w:val="28"/>
-          <w:szCs w:val="28"/>
-        </w:rPr>
-        <w:t>FlappyBird_ANN_BP</w:t>
-      </w:r>
-      <w:proofErr w:type="spellEnd"/>
-      <w:r>
-        <w:rPr>
-          <w:rFonts w:asciiTheme="majorHAnsi" w:hAnsiTheme="majorHAnsi" w:cstheme="majorHAnsi"/>
-          <w:sz w:val="28"/>
-          <w:szCs w:val="28"/>
-        </w:rPr>
-        <w:t>/</w:t>
-      </w:r>
-      <w:proofErr w:type="spellStart"/>
-      <w:r>
-        <w:rPr>
-          <w:rFonts w:asciiTheme="majorHAnsi" w:hAnsiTheme="majorHAnsi" w:cstheme="majorHAnsi"/>
-          <w:sz w:val="28"/>
-          <w:szCs w:val="28"/>
-        </w:rPr>
-        <w:t>FlappyBird_ANN_BP</w:t>
-      </w:r>
-      <w:proofErr w:type="spellEnd"/>
-      <w:r>
-        <w:rPr>
-          <w:rFonts w:asciiTheme="majorHAnsi" w:hAnsiTheme="majorHAnsi" w:cstheme="majorHAnsi"/>
-          <w:sz w:val="28"/>
-          <w:szCs w:val="28"/>
-        </w:rPr>
-        <w:t>/training_data.csv', delimiter=',')</w:t>
-      </w:r>
+        <w:jc w:val="center"/>
+        <w:outlineLvl w:val="0"/>
+        <w:rPr>
+          <w:rFonts w:asciiTheme="majorHAnsi" w:hAnsiTheme="majorHAnsi" w:cstheme="majorHAnsi"/>
+          <w:sz w:val="28"/>
+          <w:lang w:val="en-IE"/>
+        </w:rPr>
+      </w:pPr>
     </w:p>
     <w:p>
       <w:pPr>
         <w:pStyle w:val="NormalWeb"/>
         <w:spacing w:before="2"/>
         <w:ind w:left="720"/>
-        <w:outlineLvl w:val="0"/>
-        <w:rPr>
-          <w:rFonts w:asciiTheme="majorHAnsi" w:hAnsiTheme="majorHAnsi" w:cstheme="majorHAnsi"/>
-          <w:sz w:val="28"/>
-          <w:szCs w:val="28"/>
+        <w:jc w:val="center"/>
+        <w:outlineLvl w:val="0"/>
+        <w:rPr>
+          <w:rFonts w:asciiTheme="majorHAnsi" w:hAnsiTheme="majorHAnsi" w:cstheme="majorHAnsi"/>
+          <w:sz w:val="28"/>
           <w:lang w:val="en-IE"/>
         </w:rPr>
       </w:pPr>
@@ -1168,66 +1022,247 @@
         <w:pStyle w:val="NormalWeb"/>
         <w:spacing w:before="2"/>
         <w:ind w:left="720"/>
-        <w:outlineLvl w:val="0"/>
-        <w:rPr>
-          <w:rFonts w:asciiTheme="majorHAnsi" w:hAnsiTheme="majorHAnsi" w:cstheme="majorHAnsi"/>
-          <w:sz w:val="28"/>
-          <w:szCs w:val="28"/>
-          <w:lang w:val="en-IE"/>
-        </w:rPr>
-      </w:pPr>
-      <w:r>
-        <w:rPr>
-          <w:rFonts w:asciiTheme="majorHAnsi" w:hAnsiTheme="majorHAnsi" w:cstheme="majorHAnsi"/>
-          <w:sz w:val="28"/>
-          <w:szCs w:val="28"/>
-          <w:lang w:val="en-IE"/>
-        </w:rPr>
-        <w:t>Just calling the training_data.csv</w:t>
-      </w:r>
-      <w:r>
-        <w:rPr>
-          <w:rFonts w:asciiTheme="majorHAnsi" w:hAnsiTheme="majorHAnsi" w:cstheme="majorHAnsi"/>
-          <w:sz w:val="28"/>
-          <w:szCs w:val="28"/>
-          <w:lang w:val="en-IE"/>
-        </w:rPr>
-        <w:t>,</w:t>
-      </w:r>
-      <w:r>
-        <w:rPr>
-          <w:rFonts w:asciiTheme="majorHAnsi" w:hAnsiTheme="majorHAnsi" w:cstheme="majorHAnsi"/>
-          <w:sz w:val="28"/>
-          <w:szCs w:val="28"/>
-          <w:lang w:val="en-IE"/>
-        </w:rPr>
-        <w:t xml:space="preserve"> it won’t run if I had this inside the folder where the scripts reside for some reason.</w:t>
-      </w:r>
-    </w:p>
-    <w:p>
-      <w:pPr>
-        <w:pStyle w:val="NormalWeb"/>
-        <w:spacing w:before="2"/>
-        <w:outlineLvl w:val="0"/>
-        <w:rPr>
-          <w:rFonts w:asciiTheme="majorHAnsi" w:hAnsiTheme="majorHAnsi" w:cstheme="majorHAnsi"/>
-          <w:sz w:val="28"/>
-          <w:szCs w:val="28"/>
-          <w:lang w:val="en-IE"/>
-        </w:rPr>
-      </w:pPr>
-      <w:r>
-        <w:rPr>
-          <w:rFonts w:asciiTheme="majorHAnsi" w:hAnsiTheme="majorHAnsi" w:cstheme="majorHAnsi"/>
-          <w:sz w:val="28"/>
-          <w:szCs w:val="28"/>
+        <w:jc w:val="center"/>
+        <w:outlineLvl w:val="0"/>
+        <w:rPr>
+          <w:rFonts w:asciiTheme="majorHAnsi" w:hAnsiTheme="majorHAnsi" w:cstheme="majorHAnsi"/>
+          <w:sz w:val="28"/>
+          <w:lang w:val="en-IE"/>
+        </w:rPr>
+      </w:pPr>
+    </w:p>
+    <w:p>
+      <w:pPr>
+        <w:pStyle w:val="NormalWeb"/>
+        <w:spacing w:before="2"/>
+        <w:ind w:left="720"/>
+        <w:jc w:val="center"/>
+        <w:outlineLvl w:val="0"/>
+        <w:rPr>
+          <w:rFonts w:asciiTheme="majorHAnsi" w:hAnsiTheme="majorHAnsi" w:cstheme="majorHAnsi"/>
+          <w:sz w:val="28"/>
+          <w:lang w:val="en-IE"/>
+        </w:rPr>
+      </w:pPr>
+    </w:p>
+    <w:p>
+      <w:pPr>
+        <w:pStyle w:val="NormalWeb"/>
+        <w:spacing w:before="2"/>
+        <w:ind w:left="720"/>
+        <w:jc w:val="center"/>
+        <w:outlineLvl w:val="0"/>
+        <w:rPr>
+          <w:rFonts w:asciiTheme="majorHAnsi" w:hAnsiTheme="majorHAnsi" w:cstheme="majorHAnsi"/>
+          <w:sz w:val="28"/>
+          <w:lang w:val="en-IE"/>
+        </w:rPr>
+      </w:pPr>
+    </w:p>
+    <w:p>
+      <w:pPr>
+        <w:pStyle w:val="NormalWeb"/>
+        <w:spacing w:before="2"/>
+        <w:ind w:left="720"/>
+        <w:jc w:val="center"/>
+        <w:outlineLvl w:val="0"/>
+        <w:rPr>
+          <w:rFonts w:asciiTheme="majorHAnsi" w:hAnsiTheme="majorHAnsi" w:cstheme="majorHAnsi"/>
+          <w:sz w:val="28"/>
+          <w:lang w:val="en-IE"/>
+        </w:rPr>
+      </w:pPr>
+    </w:p>
+    <w:p>
+      <w:pPr>
+        <w:pStyle w:val="NormalWeb"/>
+        <w:spacing w:before="2"/>
+        <w:ind w:left="720"/>
+        <w:jc w:val="center"/>
+        <w:outlineLvl w:val="0"/>
+        <w:rPr>
+          <w:rFonts w:asciiTheme="majorHAnsi" w:hAnsiTheme="majorHAnsi" w:cstheme="majorHAnsi"/>
+          <w:sz w:val="28"/>
+          <w:lang w:val="en-IE"/>
+        </w:rPr>
+      </w:pPr>
+    </w:p>
+    <w:p>
+      <w:pPr>
+        <w:pStyle w:val="NormalWeb"/>
+        <w:spacing w:before="2"/>
+        <w:ind w:left="720"/>
+        <w:jc w:val="center"/>
+        <w:outlineLvl w:val="0"/>
+        <w:rPr>
+          <w:rFonts w:asciiTheme="majorHAnsi" w:hAnsiTheme="majorHAnsi" w:cstheme="majorHAnsi"/>
+          <w:sz w:val="28"/>
+          <w:lang w:val="en-IE"/>
+        </w:rPr>
+      </w:pPr>
+    </w:p>
+    <w:p>
+      <w:pPr>
+        <w:pStyle w:val="NormalWeb"/>
+        <w:spacing w:before="2"/>
+        <w:ind w:left="720"/>
+        <w:jc w:val="center"/>
+        <w:outlineLvl w:val="0"/>
+        <w:rPr>
+          <w:rFonts w:asciiTheme="majorHAnsi" w:hAnsiTheme="majorHAnsi" w:cstheme="majorHAnsi"/>
+          <w:sz w:val="28"/>
+          <w:lang w:val="en-IE"/>
+        </w:rPr>
+      </w:pPr>
+    </w:p>
+    <w:p>
+      <w:pPr>
+        <w:pStyle w:val="NormalWeb"/>
+        <w:spacing w:before="2"/>
+        <w:ind w:left="720"/>
+        <w:jc w:val="center"/>
+        <w:outlineLvl w:val="0"/>
+        <w:rPr>
+          <w:rFonts w:asciiTheme="majorHAnsi" w:hAnsiTheme="majorHAnsi" w:cstheme="majorHAnsi"/>
+          <w:sz w:val="28"/>
+          <w:lang w:val="en-IE"/>
+        </w:rPr>
+      </w:pPr>
+    </w:p>
+    <w:p>
+      <w:pPr>
+        <w:pStyle w:val="NormalWeb"/>
+        <w:spacing w:before="2"/>
+        <w:ind w:left="720"/>
+        <w:jc w:val="center"/>
+        <w:outlineLvl w:val="0"/>
+        <w:rPr>
+          <w:rFonts w:asciiTheme="majorHAnsi" w:hAnsiTheme="majorHAnsi" w:cstheme="majorHAnsi"/>
+          <w:sz w:val="28"/>
+          <w:lang w:val="en-IE"/>
+        </w:rPr>
+      </w:pPr>
+    </w:p>
+    <w:p>
+      <w:pPr>
+        <w:pStyle w:val="NormalWeb"/>
+        <w:spacing w:before="2"/>
+        <w:ind w:left="720"/>
+        <w:jc w:val="center"/>
+        <w:outlineLvl w:val="0"/>
+        <w:rPr>
+          <w:rFonts w:asciiTheme="majorHAnsi" w:hAnsiTheme="majorHAnsi" w:cstheme="majorHAnsi"/>
+          <w:sz w:val="28"/>
+          <w:lang w:val="en-IE"/>
+        </w:rPr>
+      </w:pPr>
+    </w:p>
+    <w:p>
+      <w:pPr>
+        <w:pStyle w:val="NormalWeb"/>
+        <w:spacing w:before="2"/>
+        <w:ind w:left="720"/>
+        <w:jc w:val="center"/>
+        <w:outlineLvl w:val="0"/>
+        <w:rPr>
+          <w:rFonts w:asciiTheme="majorHAnsi" w:hAnsiTheme="majorHAnsi" w:cstheme="majorHAnsi"/>
+          <w:sz w:val="28"/>
+          <w:lang w:val="en-IE"/>
+        </w:rPr>
+      </w:pPr>
+    </w:p>
+    <w:p>
+      <w:pPr>
+        <w:pStyle w:val="NormalWeb"/>
+        <w:spacing w:before="2"/>
+        <w:ind w:left="720"/>
+        <w:jc w:val="both"/>
+        <w:outlineLvl w:val="0"/>
+        <w:rPr>
+          <w:rFonts w:asciiTheme="majorHAnsi" w:hAnsiTheme="majorHAnsi" w:cstheme="majorHAnsi"/>
+          <w:sz w:val="28"/>
+          <w:lang w:val="en-IE"/>
+        </w:rPr>
+      </w:pPr>
+    </w:p>
+    <w:p>
+      <w:pPr>
+        <w:pStyle w:val="NormalWeb"/>
+        <w:numPr>
+          <w:ilvl w:val="0"/>
+          <w:numId w:val="6"/>
+        </w:numPr>
+        <w:spacing w:before="2"/>
+        <w:jc w:val="both"/>
+        <w:outlineLvl w:val="0"/>
+        <w:rPr>
+          <w:rFonts w:asciiTheme="majorHAnsi" w:hAnsiTheme="majorHAnsi" w:cstheme="majorHAnsi"/>
+          <w:sz w:val="28"/>
+          <w:lang w:val="en-IE"/>
+        </w:rPr>
+      </w:pPr>
+      <w:r>
+        <w:rPr>
+          <w:rFonts w:asciiTheme="majorHAnsi" w:hAnsiTheme="majorHAnsi" w:cstheme="majorHAnsi"/>
+          <w:sz w:val="28"/>
+          <w:lang w:val="en-IE"/>
+        </w:rPr>
+        <w:lastRenderedPageBreak/>
+        <w:t>Successful execution of the “</w:t>
+      </w:r>
+      <w:r>
+        <w:rPr>
+          <w:rFonts w:asciiTheme="majorHAnsi" w:hAnsiTheme="majorHAnsi" w:cstheme="majorHAnsi"/>
+          <w:sz w:val="28"/>
+          <w:lang w:val="en-IE"/>
+        </w:rPr>
+        <w:t>convert_flappy_model_weights_to_csv.py</w:t>
+      </w:r>
+      <w:r>
+        <w:rPr>
+          <w:rFonts w:asciiTheme="majorHAnsi" w:hAnsiTheme="majorHAnsi" w:cstheme="majorHAnsi"/>
+          <w:sz w:val="28"/>
+          <w:lang w:val="en-IE"/>
+        </w:rPr>
+        <w:t>” script.</w:t>
+      </w:r>
+    </w:p>
+    <w:p>
+      <w:pPr>
+        <w:pStyle w:val="NormalWeb"/>
+        <w:spacing w:before="2"/>
+        <w:ind w:left="720"/>
+        <w:jc w:val="both"/>
+        <w:outlineLvl w:val="0"/>
+        <w:rPr>
+          <w:rFonts w:asciiTheme="majorHAnsi" w:hAnsiTheme="majorHAnsi" w:cstheme="majorHAnsi"/>
+          <w:sz w:val="28"/>
+          <w:lang w:val="en-IE"/>
+        </w:rPr>
+      </w:pPr>
+    </w:p>
+    <w:p>
+      <w:pPr>
+        <w:pStyle w:val="NormalWeb"/>
+        <w:spacing w:before="2"/>
+        <w:outlineLvl w:val="0"/>
+        <w:rPr>
+          <w:rFonts w:asciiTheme="majorHAnsi" w:hAnsiTheme="majorHAnsi" w:cstheme="majorHAnsi"/>
+          <w:sz w:val="28"/>
+          <w:lang w:val="en-IE"/>
+        </w:rPr>
+      </w:pPr>
+      <w:r>
+        <w:rPr>
+          <w:rFonts w:asciiTheme="majorHAnsi" w:hAnsiTheme="majorHAnsi" w:cstheme="majorHAnsi"/>
+          <w:sz w:val="28"/>
           <w:lang w:val="en-IE"/>
         </w:rPr>
         <w:drawing>
-          <wp:inline distT="0" distB="0" distL="0" distR="0" wp14:anchorId="3343E843" wp14:editId="26A39590">
-            <wp:extent cx="6774883" cy="5831840"/>
+          <wp:inline distT="0" distB="0" distL="0" distR="0" wp14:anchorId="2B141892" wp14:editId="13881929">
+            <wp:extent cx="6907077" cy="248285"/>
             <wp:effectExtent l="0" t="0" r="0" b="0"/>
-            <wp:docPr id="1296432250" name="Picture 1" descr="A screenshot of a computer program&#10;&#10;Description automatically generated"/>
+            <wp:docPr id="1639501020" name="Picture 1"/>
             <wp:cNvGraphicFramePr>
               <a:graphicFrameLocks xmlns:a="http://schemas.openxmlformats.org/drawingml/2006/main" noChangeAspect="1"/>
             </wp:cNvGraphicFramePr>
@@ -1235,7 +1270,7 @@
               <a:graphicData uri="http://schemas.openxmlformats.org/drawingml/2006/picture">
                 <pic:pic xmlns:pic="http://schemas.openxmlformats.org/drawingml/2006/picture">
                   <pic:nvPicPr>
-                    <pic:cNvPr id="1296432250" name="Picture 1" descr="A screenshot of a computer program&#10;&#10;Description automatically generated"/>
+                    <pic:cNvPr id="1639501020" name=""/>
                     <pic:cNvPicPr/>
                   </pic:nvPicPr>
                   <pic:blipFill>
@@ -1247,7 +1282,7 @@
                   <pic:spPr>
                     <a:xfrm>
                       <a:off x="0" y="0"/>
-                      <a:ext cx="6781701" cy="5837709"/>
+                      <a:ext cx="6987405" cy="251173"/>
                     </a:xfrm>
                     <a:prstGeom prst="rect">
                       <a:avLst/>
@@ -1294,7 +1329,7 @@
           <w:szCs w:val="28"/>
           <w:lang w:val="en-IE"/>
         </w:rPr>
-        <w:t>I added my name at the bottom</w:t>
+        <w:t>Me running the command</w:t>
       </w:r>
       <w:r>
         <w:rPr>
@@ -1303,7 +1338,7 @@
           <w:szCs w:val="28"/>
           <w:lang w:val="en-IE"/>
         </w:rPr>
-        <w:t xml:space="preserve"> as well the path saying my name</w:t>
+        <w:t xml:space="preserve"> to convert flappy model </w:t>
       </w:r>
       <w:r>
         <w:rPr>
@@ -1312,35 +1347,48 @@
           <w:szCs w:val="28"/>
           <w:lang w:val="en-IE"/>
         </w:rPr>
-        <w:t xml:space="preserve"> to </w:t>
-      </w:r>
-      <w:r>
+        <w:t>weights.</w:t>
+      </w:r>
+    </w:p>
+    <w:p>
+      <w:pPr>
+        <w:pStyle w:val="NormalWeb"/>
+        <w:spacing w:before="2"/>
+        <w:ind w:left="720"/>
+        <w:outlineLvl w:val="0"/>
         <w:rPr>
           <w:rFonts w:asciiTheme="majorHAnsi" w:hAnsiTheme="majorHAnsi" w:cstheme="majorHAnsi"/>
           <w:sz w:val="28"/>
           <w:szCs w:val="28"/>
           <w:lang w:val="en-IE"/>
         </w:rPr>
-        <w:t>identify</w:t>
-      </w:r>
-      <w:r>
+      </w:pPr>
+    </w:p>
+    <w:p>
+      <w:pPr>
+        <w:pStyle w:val="NormalWeb"/>
+        <w:spacing w:before="2"/>
+        <w:outlineLvl w:val="0"/>
         <w:rPr>
           <w:rFonts w:asciiTheme="majorHAnsi" w:hAnsiTheme="majorHAnsi" w:cstheme="majorHAnsi"/>
           <w:sz w:val="28"/>
           <w:szCs w:val="28"/>
           <w:lang w:val="en-IE"/>
         </w:rPr>
-        <w:t xml:space="preserve"> this </w:t>
-      </w:r>
-      <w:r>
+      </w:pPr>
+    </w:p>
+    <w:p>
+      <w:pPr>
+        <w:pStyle w:val="NormalWeb"/>
+        <w:spacing w:before="2"/>
+        <w:outlineLvl w:val="0"/>
         <w:rPr>
           <w:rFonts w:asciiTheme="majorHAnsi" w:hAnsiTheme="majorHAnsi" w:cstheme="majorHAnsi"/>
           <w:sz w:val="28"/>
           <w:szCs w:val="28"/>
           <w:lang w:val="en-IE"/>
         </w:rPr>
-        <w:t>i</w:t>
-      </w:r>
+      </w:pPr>
       <w:r>
         <w:rPr>
           <w:rFonts w:asciiTheme="majorHAnsi" w:hAnsiTheme="majorHAnsi" w:cstheme="majorHAnsi"/>
@@ -1348,84 +1396,11 @@
           <w:szCs w:val="28"/>
           <w:lang w:val="en-IE"/>
         </w:rPr>
-        <w:t>s me doing it.</w:t>
-      </w:r>
-    </w:p>
-    <w:p>
-      <w:pPr>
-        <w:pStyle w:val="NormalWeb"/>
-        <w:spacing w:before="2"/>
-        <w:ind w:left="720"/>
-        <w:jc w:val="both"/>
-        <w:outlineLvl w:val="0"/>
-        <w:rPr>
-          <w:rFonts w:asciiTheme="majorHAnsi" w:hAnsiTheme="majorHAnsi" w:cstheme="majorHAnsi"/>
-          <w:sz w:val="28"/>
-          <w:lang w:val="en-IE"/>
-        </w:rPr>
-      </w:pPr>
-    </w:p>
-    <w:p>
-      <w:pPr>
-        <w:pStyle w:val="NormalWeb"/>
-        <w:numPr>
-          <w:ilvl w:val="0"/>
-          <w:numId w:val="6"/>
-        </w:numPr>
-        <w:spacing w:before="2"/>
-        <w:jc w:val="both"/>
-        <w:outlineLvl w:val="0"/>
-        <w:rPr>
-          <w:rFonts w:asciiTheme="majorHAnsi" w:hAnsiTheme="majorHAnsi" w:cstheme="majorHAnsi"/>
-          <w:sz w:val="28"/>
-          <w:lang w:val="en-IE"/>
-        </w:rPr>
-      </w:pPr>
-      <w:r>
-        <w:rPr>
-          <w:rFonts w:asciiTheme="majorHAnsi" w:hAnsiTheme="majorHAnsi" w:cstheme="majorHAnsi"/>
-          <w:sz w:val="28"/>
-          <w:lang w:val="en-IE"/>
-        </w:rPr>
-        <w:lastRenderedPageBreak/>
-        <w:t>The AI playing the game with the trained weights showing at least one bird with a fitness &gt; 100.</w:t>
-      </w:r>
-    </w:p>
-    <w:p>
-      <w:pPr>
-        <w:pStyle w:val="ListParagraph"/>
-        <w:rPr>
-          <w:rFonts w:asciiTheme="majorHAnsi" w:hAnsiTheme="majorHAnsi" w:cstheme="majorHAnsi"/>
-          <w:sz w:val="28"/>
-          <w:lang w:val="en-IE"/>
-        </w:rPr>
-      </w:pPr>
-    </w:p>
-    <w:p>
-      <w:pPr>
-        <w:pStyle w:val="NormalWeb"/>
-        <w:spacing w:before="2"/>
-        <w:ind w:left="720"/>
-        <w:jc w:val="both"/>
-        <w:outlineLvl w:val="0"/>
-        <w:rPr>
-          <w:rFonts w:asciiTheme="majorHAnsi" w:hAnsiTheme="majorHAnsi" w:cstheme="majorHAnsi"/>
-          <w:sz w:val="28"/>
-          <w:lang w:val="en-IE"/>
-        </w:rPr>
-      </w:pPr>
-      <w:r>
-        <w:rPr>
-          <w:rFonts w:asciiTheme="majorHAnsi" w:hAnsiTheme="majorHAnsi" w:cstheme="majorHAnsi"/>
-          <w:noProof/>
-          <w:sz w:val="28"/>
-          <w:lang w:val="en-IE"/>
-        </w:rPr>
         <w:drawing>
-          <wp:inline distT="0" distB="0" distL="0" distR="0" wp14:anchorId="34D9C79E" wp14:editId="48DD6C8E">
-            <wp:extent cx="6642100" cy="3406775"/>
+          <wp:inline distT="0" distB="0" distL="0" distR="0" wp14:anchorId="78BF869A" wp14:editId="26B0A70E">
+            <wp:extent cx="6642100" cy="4975860"/>
             <wp:effectExtent l="0" t="0" r="0" b="0"/>
-            <wp:docPr id="200049413" name="Picture 1" descr="A screenshot of a computer&#10;&#10;Description automatically generated"/>
+            <wp:docPr id="682820726" name="Picture 1" descr="A screenshot of a computer program&#10;&#10;Description automatically generated"/>
             <wp:cNvGraphicFramePr>
               <a:graphicFrameLocks xmlns:a="http://schemas.openxmlformats.org/drawingml/2006/main" noChangeAspect="1"/>
             </wp:cNvGraphicFramePr>
@@ -1433,7 +1408,7 @@
               <a:graphicData uri="http://schemas.openxmlformats.org/drawingml/2006/picture">
                 <pic:pic xmlns:pic="http://schemas.openxmlformats.org/drawingml/2006/picture">
                   <pic:nvPicPr>
-                    <pic:cNvPr id="200049413" name="Picture 1" descr="A screenshot of a computer&#10;&#10;Description automatically generated"/>
+                    <pic:cNvPr id="682820726" name="Picture 1" descr="A screenshot of a computer program&#10;&#10;Description automatically generated"/>
                     <pic:cNvPicPr/>
                   </pic:nvPicPr>
                   <pic:blipFill>
@@ -1445,7 +1420,7 @@
                   <pic:spPr>
                     <a:xfrm>
                       <a:off x="0" y="0"/>
-                      <a:ext cx="6642100" cy="3406775"/>
+                      <a:ext cx="6642100" cy="4975860"/>
                     </a:xfrm>
                     <a:prstGeom prst="rect">
                       <a:avLst/>
@@ -1463,6 +1438,97 @@
         <w:pStyle w:val="NormalWeb"/>
         <w:spacing w:before="2"/>
         <w:ind w:left="720"/>
+        <w:outlineLvl w:val="0"/>
+        <w:rPr>
+          <w:rFonts w:asciiTheme="majorHAnsi" w:hAnsiTheme="majorHAnsi" w:cstheme="majorHAnsi"/>
+          <w:sz w:val="28"/>
+          <w:szCs w:val="28"/>
+          <w:lang w:val="en-IE"/>
+        </w:rPr>
+      </w:pPr>
+    </w:p>
+    <w:p>
+      <w:pPr>
+        <w:pStyle w:val="NormalWeb"/>
+        <w:spacing w:before="2"/>
+        <w:ind w:left="720"/>
+        <w:outlineLvl w:val="0"/>
+        <w:rPr>
+          <w:rFonts w:asciiTheme="majorHAnsi" w:hAnsiTheme="majorHAnsi" w:cstheme="majorHAnsi"/>
+          <w:sz w:val="28"/>
+          <w:szCs w:val="28"/>
+          <w:lang w:val="en-IE"/>
+        </w:rPr>
+      </w:pPr>
+      <w:r>
+        <w:rPr>
+          <w:rFonts w:asciiTheme="majorHAnsi" w:hAnsiTheme="majorHAnsi" w:cstheme="majorHAnsi"/>
+          <w:sz w:val="28"/>
+          <w:szCs w:val="28"/>
+          <w:lang w:val="en-IE"/>
+        </w:rPr>
+        <w:t>I added my name at the bottom</w:t>
+      </w:r>
+      <w:r>
+        <w:rPr>
+          <w:rFonts w:asciiTheme="majorHAnsi" w:hAnsiTheme="majorHAnsi" w:cstheme="majorHAnsi"/>
+          <w:sz w:val="28"/>
+          <w:szCs w:val="28"/>
+          <w:lang w:val="en-IE"/>
+        </w:rPr>
+        <w:t xml:space="preserve"> as well the path saying my name</w:t>
+      </w:r>
+      <w:r>
+        <w:rPr>
+          <w:rFonts w:asciiTheme="majorHAnsi" w:hAnsiTheme="majorHAnsi" w:cstheme="majorHAnsi"/>
+          <w:sz w:val="28"/>
+          <w:szCs w:val="28"/>
+          <w:lang w:val="en-IE"/>
+        </w:rPr>
+        <w:t xml:space="preserve"> to </w:t>
+      </w:r>
+      <w:r>
+        <w:rPr>
+          <w:rFonts w:asciiTheme="majorHAnsi" w:hAnsiTheme="majorHAnsi" w:cstheme="majorHAnsi"/>
+          <w:sz w:val="28"/>
+          <w:szCs w:val="28"/>
+          <w:lang w:val="en-IE"/>
+        </w:rPr>
+        <w:t>identify</w:t>
+      </w:r>
+      <w:r>
+        <w:rPr>
+          <w:rFonts w:asciiTheme="majorHAnsi" w:hAnsiTheme="majorHAnsi" w:cstheme="majorHAnsi"/>
+          <w:sz w:val="28"/>
+          <w:szCs w:val="28"/>
+          <w:lang w:val="en-IE"/>
+        </w:rPr>
+        <w:t xml:space="preserve"> this </w:t>
+      </w:r>
+      <w:r>
+        <w:rPr>
+          <w:rFonts w:asciiTheme="majorHAnsi" w:hAnsiTheme="majorHAnsi" w:cstheme="majorHAnsi"/>
+          <w:sz w:val="28"/>
+          <w:szCs w:val="28"/>
+          <w:lang w:val="en-IE"/>
+        </w:rPr>
+        <w:t>i</w:t>
+      </w:r>
+      <w:r>
+        <w:rPr>
+          <w:rFonts w:asciiTheme="majorHAnsi" w:hAnsiTheme="majorHAnsi" w:cstheme="majorHAnsi"/>
+          <w:sz w:val="28"/>
+          <w:szCs w:val="28"/>
+          <w:lang w:val="en-IE"/>
+        </w:rPr>
+        <w:t>s me doing it.</w:t>
+      </w:r>
+    </w:p>
+    <w:p>
+      <w:pPr>
+        <w:pStyle w:val="NormalWeb"/>
+        <w:spacing w:before="2"/>
+        <w:ind w:left="720"/>
         <w:jc w:val="both"/>
         <w:outlineLvl w:val="0"/>
         <w:rPr>
@@ -1475,101 +1541,55 @@
     <w:p>
       <w:pPr>
         <w:pStyle w:val="NormalWeb"/>
-        <w:spacing w:before="2"/>
-        <w:ind w:left="720"/>
-        <w:outlineLvl w:val="0"/>
-        <w:rPr>
-          <w:rFonts w:asciiTheme="majorHAnsi" w:hAnsiTheme="majorHAnsi" w:cstheme="majorHAnsi"/>
-          <w:sz w:val="28"/>
-          <w:lang w:val="en-IE"/>
-        </w:rPr>
-      </w:pPr>
-      <w:r>
-        <w:rPr>
-          <w:rFonts w:asciiTheme="majorHAnsi" w:hAnsiTheme="majorHAnsi" w:cstheme="majorHAnsi"/>
-          <w:sz w:val="28"/>
-          <w:lang w:val="en-IE"/>
-        </w:rPr>
-        <w:t xml:space="preserve">The maximum fitness I got was 39.7 it usually keeps dying around </w:t>
-      </w:r>
-      <w:r>
-        <w:rPr>
-          <w:rFonts w:asciiTheme="majorHAnsi" w:hAnsiTheme="majorHAnsi" w:cstheme="majorHAnsi"/>
-          <w:sz w:val="28"/>
-          <w:lang w:val="en-IE"/>
-        </w:rPr>
-        <w:t>1</w:t>
-      </w:r>
-      <w:r>
-        <w:rPr>
-          <w:rFonts w:asciiTheme="majorHAnsi" w:hAnsiTheme="majorHAnsi" w:cstheme="majorHAnsi"/>
-          <w:sz w:val="28"/>
-          <w:lang w:val="en-IE"/>
-        </w:rPr>
-        <w:t>0-</w:t>
-      </w:r>
-      <w:r>
-        <w:rPr>
-          <w:rFonts w:asciiTheme="majorHAnsi" w:hAnsiTheme="majorHAnsi" w:cstheme="majorHAnsi"/>
-          <w:sz w:val="28"/>
-          <w:lang w:val="en-IE"/>
-        </w:rPr>
-        <w:t xml:space="preserve">40ish, I can’t get any more I keep training, running the 2 scripts in python and seeing how far it goes, sometimes it worse it only goes around 2-10 </w:t>
-      </w:r>
-      <w:r>
-        <w:rPr>
-          <w:rFonts w:asciiTheme="majorHAnsi" w:hAnsiTheme="majorHAnsi" w:cstheme="majorHAnsi"/>
-          <w:sz w:val="28"/>
-          <w:lang w:val="en-IE"/>
-        </w:rPr>
-        <w:t>fitness.</w:t>
-      </w:r>
-      <w:r>
-        <w:rPr>
-          <w:rFonts w:asciiTheme="majorHAnsi" w:hAnsiTheme="majorHAnsi" w:cstheme="majorHAnsi"/>
-          <w:sz w:val="28"/>
-          <w:lang w:val="en-IE"/>
-        </w:rPr>
-        <w:t xml:space="preserve"> </w:t>
-      </w:r>
-    </w:p>
-    <w:p>
-      <w:pPr>
-        <w:pStyle w:val="NormalWeb"/>
-        <w:spacing w:before="2"/>
-        <w:ind w:left="720"/>
-        <w:outlineLvl w:val="0"/>
-        <w:rPr>
-          <w:rFonts w:asciiTheme="majorHAnsi" w:hAnsiTheme="majorHAnsi" w:cstheme="majorHAnsi"/>
-          <w:sz w:val="28"/>
-          <w:lang w:val="en-IE"/>
-        </w:rPr>
-      </w:pPr>
-    </w:p>
-    <w:p>
-      <w:pPr>
-        <w:pStyle w:val="NormalWeb"/>
-        <w:spacing w:before="2"/>
-        <w:ind w:left="720"/>
-        <w:outlineLvl w:val="0"/>
-        <w:rPr>
-          <w:rFonts w:asciiTheme="majorHAnsi" w:hAnsiTheme="majorHAnsi" w:cstheme="majorHAnsi"/>
-          <w:sz w:val="28"/>
-          <w:lang w:val="en-IE"/>
-        </w:rPr>
-      </w:pPr>
-      <w:r>
-        <w:rPr>
-          <w:rFonts w:asciiTheme="majorHAnsi" w:hAnsiTheme="majorHAnsi" w:cstheme="majorHAnsi"/>
-          <w:noProof/>
-          <w:sz w:val="28"/>
-          <w:lang w:val="en-IE"/>
-        </w:rPr>
+        <w:numPr>
+          <w:ilvl w:val="0"/>
+          <w:numId w:val="6"/>
+        </w:numPr>
+        <w:spacing w:before="2"/>
+        <w:jc w:val="both"/>
+        <w:outlineLvl w:val="0"/>
+        <w:rPr>
+          <w:rFonts w:asciiTheme="majorHAnsi" w:hAnsiTheme="majorHAnsi" w:cstheme="majorHAnsi"/>
+          <w:sz w:val="28"/>
+          <w:lang w:val="en-IE"/>
+        </w:rPr>
+      </w:pPr>
+      <w:r>
+        <w:rPr>
+          <w:rFonts w:asciiTheme="majorHAnsi" w:hAnsiTheme="majorHAnsi" w:cstheme="majorHAnsi"/>
+          <w:sz w:val="28"/>
+          <w:lang w:val="en-IE"/>
+        </w:rPr>
+        <w:t>The AI playing the game with the trained weights showing at least one bird with a fitness &gt; 100.</w:t>
+      </w:r>
+    </w:p>
+    <w:p>
+      <w:pPr>
+        <w:pStyle w:val="ListParagraph"/>
+        <w:rPr>
+          <w:rFonts w:asciiTheme="majorHAnsi" w:hAnsiTheme="majorHAnsi" w:cstheme="majorHAnsi"/>
+          <w:sz w:val="28"/>
+          <w:lang w:val="en-IE"/>
+        </w:rPr>
+      </w:pPr>
+    </w:p>
+    <w:p>
+      <w:pPr>
+        <w:jc w:val="center"/>
+        <w:rPr>
+          <w:lang w:val="en-IE"/>
+        </w:rPr>
+      </w:pPr>
+      <w:r>
+        <w:rPr>
+          <w:lang w:val="en-IE"/>
+        </w:rPr>
+        <w:lastRenderedPageBreak/>
         <w:drawing>
-          <wp:inline distT="0" distB="0" distL="0" distR="0" wp14:anchorId="28CC077A" wp14:editId="4D60A0DF">
-            <wp:extent cx="6642100" cy="3614420"/>
+          <wp:inline distT="0" distB="0" distL="0" distR="0" wp14:anchorId="4B720FDF" wp14:editId="23641D0D">
+            <wp:extent cx="4042538" cy="6316067"/>
             <wp:effectExtent l="0" t="0" r="0" b="0"/>
-            <wp:docPr id="1682079336" name="Picture 1" descr="A screenshot of a computer&#10;&#10;Description automatically generated"/>
+            <wp:docPr id="778551023" name="Picture 1" descr="A screenshot of a game&#10;&#10;Description automatically generated"/>
             <wp:cNvGraphicFramePr>
               <a:graphicFrameLocks xmlns:a="http://schemas.openxmlformats.org/drawingml/2006/main" noChangeAspect="1"/>
             </wp:cNvGraphicFramePr>
@@ -1577,7 +1597,7 @@
               <a:graphicData uri="http://schemas.openxmlformats.org/drawingml/2006/picture">
                 <pic:pic xmlns:pic="http://schemas.openxmlformats.org/drawingml/2006/picture">
                   <pic:nvPicPr>
-                    <pic:cNvPr id="1682079336" name="Picture 1" descr="A screenshot of a computer&#10;&#10;Description automatically generated"/>
+                    <pic:cNvPr id="778551023" name="Picture 1" descr="A screenshot of a game&#10;&#10;Description automatically generated"/>
                     <pic:cNvPicPr/>
                   </pic:nvPicPr>
                   <pic:blipFill>
@@ -1589,7 +1609,7 @@
                   <pic:spPr>
                     <a:xfrm>
                       <a:off x="0" y="0"/>
-                      <a:ext cx="6642100" cy="3614420"/>
+                      <a:ext cx="4051733" cy="6330433"/>
                     </a:xfrm>
                     <a:prstGeom prst="rect">
                       <a:avLst/>
@@ -1621,28 +1641,136 @@
         <w:pStyle w:val="NormalWeb"/>
         <w:spacing w:before="2"/>
         <w:ind w:left="720"/>
-        <w:jc w:val="both"/>
-        <w:outlineLvl w:val="0"/>
-        <w:rPr>
-          <w:rFonts w:asciiTheme="majorHAnsi" w:hAnsiTheme="majorHAnsi" w:cstheme="majorHAnsi"/>
-          <w:sz w:val="28"/>
-          <w:lang w:val="en-IE"/>
-        </w:rPr>
-      </w:pPr>
+        <w:outlineLvl w:val="0"/>
+        <w:rPr>
+          <w:rFonts w:asciiTheme="majorHAnsi" w:hAnsiTheme="majorHAnsi" w:cstheme="majorHAnsi"/>
+          <w:sz w:val="28"/>
+          <w:lang w:val="en-IE"/>
+        </w:rPr>
+      </w:pPr>
+      <w:r>
+        <w:rPr>
+          <w:rFonts w:asciiTheme="majorHAnsi" w:hAnsiTheme="majorHAnsi" w:cstheme="majorHAnsi"/>
+          <w:sz w:val="28"/>
+          <w:lang w:val="en-IE"/>
+        </w:rPr>
+        <w:t>I set the bird count to be 10 at the very start usually 1-3 die because their positions are way to far to the top or bottom and end up hitting the wall.</w:t>
+      </w:r>
     </w:p>
     <w:p>
       <w:pPr>
         <w:pStyle w:val="NormalWeb"/>
         <w:spacing w:before="2"/>
         <w:ind w:left="720"/>
-        <w:jc w:val="both"/>
-        <w:outlineLvl w:val="0"/>
-        <w:rPr>
-          <w:rFonts w:asciiTheme="majorHAnsi" w:hAnsiTheme="majorHAnsi" w:cstheme="majorHAnsi"/>
-          <w:sz w:val="28"/>
-          <w:lang w:val="en-IE"/>
-        </w:rPr>
-      </w:pPr>
+        <w:outlineLvl w:val="0"/>
+        <w:rPr>
+          <w:rFonts w:asciiTheme="majorHAnsi" w:hAnsiTheme="majorHAnsi" w:cstheme="majorHAnsi"/>
+          <w:sz w:val="28"/>
+          <w:lang w:val="en-IE"/>
+        </w:rPr>
+      </w:pPr>
+    </w:p>
+    <w:p>
+      <w:pPr>
+        <w:rPr>
+          <w:lang w:val="en-IE"/>
+        </w:rPr>
+      </w:pPr>
+      <w:r>
+        <w:rPr>
+          <w:lang w:val="en-IE"/>
+        </w:rPr>
+        <w:lastRenderedPageBreak/>
+        <w:drawing>
+          <wp:inline distT="0" distB="0" distL="0" distR="0" wp14:anchorId="1CEA3ED7" wp14:editId="5A4EA013">
+            <wp:extent cx="6758537" cy="3317240"/>
+            <wp:effectExtent l="0" t="0" r="0" b="0"/>
+            <wp:docPr id="912995544" name="Picture 1" descr="A screenshot of a computer&#10;&#10;Description automatically generated"/>
+            <wp:cNvGraphicFramePr>
+              <a:graphicFrameLocks xmlns:a="http://schemas.openxmlformats.org/drawingml/2006/main" noChangeAspect="1"/>
+            </wp:cNvGraphicFramePr>
+            <a:graphic xmlns:a="http://schemas.openxmlformats.org/drawingml/2006/main">
+              <a:graphicData uri="http://schemas.openxmlformats.org/drawingml/2006/picture">
+                <pic:pic xmlns:pic="http://schemas.openxmlformats.org/drawingml/2006/picture">
+                  <pic:nvPicPr>
+                    <pic:cNvPr id="912995544" name="Picture 1" descr="A screenshot of a computer&#10;&#10;Description automatically generated"/>
+                    <pic:cNvPicPr/>
+                  </pic:nvPicPr>
+                  <pic:blipFill>
+                    <a:blip r:embed="rId16"/>
+                    <a:stretch>
+                      <a:fillRect/>
+                    </a:stretch>
+                  </pic:blipFill>
+                  <pic:spPr>
+                    <a:xfrm>
+                      <a:off x="0" y="0"/>
+                      <a:ext cx="6775252" cy="3325444"/>
+                    </a:xfrm>
+                    <a:prstGeom prst="rect">
+                      <a:avLst/>
+                    </a:prstGeom>
+                  </pic:spPr>
+                </pic:pic>
+              </a:graphicData>
+            </a:graphic>
+          </wp:inline>
+        </w:drawing>
+      </w:r>
+    </w:p>
+    <w:p>
+      <w:pPr>
+        <w:rPr>
+          <w:lang w:val="en-IE"/>
+        </w:rPr>
+      </w:pPr>
+    </w:p>
+    <w:p>
+      <w:pPr>
+        <w:rPr>
+          <w:lang w:val="en-IE"/>
+        </w:rPr>
+      </w:pPr>
+      <w:r>
+        <w:rPr>
+          <w:lang w:val="en-IE"/>
+        </w:rPr>
+        <w:drawing>
+          <wp:inline distT="0" distB="0" distL="0" distR="0" wp14:anchorId="5C1248C5" wp14:editId="7566C3E7">
+            <wp:extent cx="6743696" cy="3793490"/>
+            <wp:effectExtent l="0" t="0" r="0" b="0"/>
+            <wp:docPr id="1007761600" name="Picture 1" descr="A computer screen shot of a black screen&#10;&#10;Description automatically generated"/>
+            <wp:cNvGraphicFramePr>
+              <a:graphicFrameLocks xmlns:a="http://schemas.openxmlformats.org/drawingml/2006/main" noChangeAspect="1"/>
+            </wp:cNvGraphicFramePr>
+            <a:graphic xmlns:a="http://schemas.openxmlformats.org/drawingml/2006/main">
+              <a:graphicData uri="http://schemas.openxmlformats.org/drawingml/2006/picture">
+                <pic:pic xmlns:pic="http://schemas.openxmlformats.org/drawingml/2006/picture">
+                  <pic:nvPicPr>
+                    <pic:cNvPr id="1007761600" name="Picture 1" descr="A computer screen shot of a black screen&#10;&#10;Description automatically generated"/>
+                    <pic:cNvPicPr/>
+                  </pic:nvPicPr>
+                  <pic:blipFill>
+                    <a:blip r:embed="rId17"/>
+                    <a:stretch>
+                      <a:fillRect/>
+                    </a:stretch>
+                  </pic:blipFill>
+                  <pic:spPr>
+                    <a:xfrm>
+                      <a:off x="0" y="0"/>
+                      <a:ext cx="6746817" cy="3795246"/>
+                    </a:xfrm>
+                    <a:prstGeom prst="rect">
+                      <a:avLst/>
+                    </a:prstGeom>
+                  </pic:spPr>
+                </pic:pic>
+              </a:graphicData>
+            </a:graphic>
+          </wp:inline>
+        </w:drawing>
+      </w:r>
     </w:p>
     <w:p>
       <w:pPr>
@@ -1661,7 +1789,6 @@
       <w:pPr>
         <w:pStyle w:val="NormalWeb"/>
         <w:spacing w:before="2"/>
-        <w:ind w:left="720"/>
         <w:outlineLvl w:val="0"/>
         <w:rPr>
           <w:rFonts w:asciiTheme="majorHAnsi" w:hAnsiTheme="majorHAnsi" w:cstheme="majorHAnsi"/>
@@ -1774,7 +1901,7 @@
           <w:sz w:val="28"/>
         </w:rPr>
       </w:pPr>
-      <w:hyperlink r:id="rId16" w:history="1">
+      <w:hyperlink r:id="rId18" w:history="1">
         <w:r>
           <w:rPr>
             <w:rStyle w:val="Hyperlink"/>
@@ -1785,33 +1912,9 @@
         </w:r>
       </w:hyperlink>
     </w:p>
-    <w:p>
-      <w:pPr>
-        <w:pStyle w:val="NormalWeb"/>
-        <w:spacing w:before="2"/>
-        <w:ind w:left="720"/>
-        <w:outlineLvl w:val="0"/>
-        <w:rPr>
-          <w:rFonts w:asciiTheme="majorHAnsi" w:hAnsiTheme="majorHAnsi" w:cstheme="majorHAnsi"/>
-          <w:sz w:val="28"/>
-        </w:rPr>
-      </w:pPr>
-    </w:p>
-    <w:p>
-      <w:pPr>
-        <w:pStyle w:val="NormalWeb"/>
-        <w:spacing w:before="2"/>
-        <w:ind w:left="720"/>
-        <w:outlineLvl w:val="0"/>
-        <w:rPr>
-          <w:rFonts w:asciiTheme="majorHAnsi" w:hAnsiTheme="majorHAnsi" w:cstheme="majorHAnsi"/>
-          <w:sz w:val="28"/>
-        </w:rPr>
-      </w:pPr>
-    </w:p>
     <w:sectPr>
-      <w:headerReference w:type="default" r:id="rId17"/>
-      <w:footerReference w:type="default" r:id="rId18"/>
+      <w:headerReference w:type="default" r:id="rId19"/>
+      <w:footerReference w:type="default" r:id="rId20"/>
       <w:pgSz w:w="11900" w:h="16840"/>
       <w:pgMar w:top="720" w:right="720" w:bottom="720" w:left="720" w:header="708" w:footer="708" w:gutter="0"/>
       <w:cols w:space="708"/>
@@ -3045,6 +3148,7 @@
   <w:style w:type="character" w:default="1" w:styleId="DefaultParagraphFont">
     <w:name w:val="Default Paragraph Font"/>
     <w:uiPriority w:val="1"/>
+    <w:semiHidden/>
     <w:unhideWhenUsed/>
   </w:style>
   <w:style w:type="table" w:default="1" w:styleId="TableNormal">

</xml_diff>